<commit_message>
update intro section of project
</commit_message>
<xml_diff>
--- a/analysis/paper/paper.docx
+++ b/analysis/paper/paper.docx
@@ -57,7 +57,7 @@
         <w:rPr>
           <w:vertAlign w:val="superscript"/>
         </w:rPr>
-        <w:t xml:space="preserve">3</w:t>
+        <w:t xml:space="preserve">1</w:t>
       </w:r>
       <w:r>
         <w:rPr>
@@ -90,7 +90,7 @@
         <w:rPr>
           <w:vertAlign w:val="superscript"/>
         </w:rPr>
-        <w:t xml:space="preserve">3</w:t>
+        <w:t xml:space="preserve">1</w:t>
       </w:r>
     </w:p>
     <w:p>
@@ -355,21 +355,6 @@
       </w:r>
       <w:r>
         <w:t xml:space="preserve">University of California Santa Barbara</w:t>
-      </w:r>
-      <w:r>
-        <w:br/>
-      </w:r>
-      <w:r>
-        <w:rPr>
-          <w:vertAlign w:val="superscript"/>
-        </w:rPr>
-        <w:t xml:space="preserve">3</w:t>
-      </w:r>
-      <w:r>
-        <w:t xml:space="preserve"> </w:t>
-      </w:r>
-      <w:r>
-        <w:t xml:space="preserve">UCSB</w:t>
       </w:r>
     </w:p>
     <w:p>
@@ -722,7 +707,7 @@
         <w:pStyle w:val="FirstParagraph"/>
       </w:pPr>
       <w:r>
-        <w:t xml:space="preserve">This report was generated on 2021-08-24 11:42:26 using the following computational environment and dependencies:</w:t>
+        <w:t xml:space="preserve">This report was generated on 2021-08-24 11:53:13 using the following computational environment and dependencies:</w:t>
       </w:r>
     </w:p>
     <w:p>
@@ -1444,6 +1429,35 @@
       </w:pPr>
       <w:r>
         <w:t xml:space="preserve">The current Git commit details are:</w:t>
+      </w:r>
+    </w:p>
+    <w:p>
+      <w:pPr>
+        <w:pStyle w:val="SourceCode"/>
+      </w:pPr>
+      <w:r>
+        <w:rPr>
+          <w:rStyle w:val="VerbatimChar"/>
+        </w:rPr>
+        <w:t xml:space="preserve">#&gt; Local:    master C:/Users/stvec/Documents/mypaper</w:t>
+      </w:r>
+      <w:r>
+        <w:br/>
+      </w:r>
+      <w:r>
+        <w:rPr>
+          <w:rStyle w:val="VerbatimChar"/>
+        </w:rPr>
+        <w:t xml:space="preserve">#&gt; Remote:   master @ origin (https://github.com/cognack/Stevens_paper.git)</w:t>
+      </w:r>
+      <w:r>
+        <w:br/>
+      </w:r>
+      <w:r>
+        <w:rPr>
+          <w:rStyle w:val="VerbatimChar"/>
+        </w:rPr>
+        <w:t xml:space="preserve">#&gt; Head:     [a97e68a] 2021-08-24: Add GitHub links to DESCRIPTION</w:t>
       </w:r>
     </w:p>
     <w:bookmarkEnd w:id="32"/>

</xml_diff>